<commit_message>
Update ket luan fail
</commit_message>
<xml_diff>
--- a/web/file-tinh-toan/sample/01_fail.docx
+++ b/web/file-tinh-toan/sample/01_fail.docx
@@ -2309,7 +2309,6 @@
           <w:szCs w:val="24"/>
         </w:rPr>
       </w:pPr>
-      <w:bookmarkStart w:id="0" w:name="_GoBack"/>
       <w:r>
         <w:rPr>
           <w:rFonts w:ascii="Times New Roman" w:hAnsi="Times New Roman" w:cs="Times New Roman"/>
@@ -2323,7 +2322,7 @@
             <wp:docPr id="4" name="Рисунок 6">
               <a:extLst xmlns:a="http://schemas.openxmlformats.org/drawingml/2006/main">
                 <a:ext uri="{FF2B5EF4-FFF2-40B4-BE49-F238E27FC236}">
-                  <a16:creationId xmlns="" xmlns:cx="http://schemas.microsoft.com/office/drawing/2014/chartex" xmlns:cx1="http://schemas.microsoft.com/office/drawing/2015/9/8/chartex" xmlns:cx2="http://schemas.microsoft.com/office/drawing/2015/10/21/chartex" xmlns:cx3="http://schemas.microsoft.com/office/drawing/2016/5/9/chartex" xmlns:cx4="http://schemas.microsoft.com/office/drawing/2016/5/10/chartex" xmlns:cx5="http://schemas.microsoft.com/office/drawing/2016/5/11/chartex" xmlns:cx6="http://schemas.microsoft.com/office/drawing/2016/5/12/chartex" xmlns:cx7="http://schemas.microsoft.com/office/drawing/2016/5/13/chartex" xmlns:cx8="http://schemas.microsoft.com/office/drawing/2016/5/14/chartex" xmlns:aink="http://schemas.microsoft.com/office/drawing/2016/ink" xmlns:am3d="http://schemas.microsoft.com/office/drawing/2017/model3d" xmlns:o="urn:schemas-microsoft-com:office:office" xmlns:v="urn:schemas-microsoft-com:vml" xmlns:w10="urn:schemas-microsoft-com:office:word" xmlns:w="http://schemas.openxmlformats.org/wordprocessingml/2006/main" xmlns:w16cex="http://schemas.microsoft.com/office/word/2018/wordml/cex" xmlns:w16cid="http://schemas.microsoft.com/office/word/2016/wordml/cid" xmlns:w16="http://schemas.microsoft.com/office/word/2018/wordml" xmlns:w16sdtdh="http://schemas.microsoft.com/office/word/2020/wordml/sdtdatahash" xmlns:w16se="http://schemas.microsoft.com/office/word/2015/wordml/symex" xmlns:a16="http://schemas.microsoft.com/office/drawing/2014/main" xmlns:lc="http://schemas.openxmlformats.org/drawingml/2006/lockedCanvas" id="{00000000-0008-0000-0000-000007000000}"/>
+                  <a16:creationId xmlns:lc="http://schemas.openxmlformats.org/drawingml/2006/lockedCanvas" xmlns:a16="http://schemas.microsoft.com/office/drawing/2014/main" xmlns:w16se="http://schemas.microsoft.com/office/word/2015/wordml/symex" xmlns:w16sdtdh="http://schemas.microsoft.com/office/word/2020/wordml/sdtdatahash" xmlns:w16="http://schemas.microsoft.com/office/word/2018/wordml" xmlns:w16cid="http://schemas.microsoft.com/office/word/2016/wordml/cid" xmlns:w16cex="http://schemas.microsoft.com/office/word/2018/wordml/cex" xmlns:w="http://schemas.openxmlformats.org/wordprocessingml/2006/main" xmlns:w10="urn:schemas-microsoft-com:office:word" xmlns:v="urn:schemas-microsoft-com:vml" xmlns:o="urn:schemas-microsoft-com:office:office" xmlns:am3d="http://schemas.microsoft.com/office/drawing/2017/model3d" xmlns:aink="http://schemas.microsoft.com/office/drawing/2016/ink" xmlns:cx8="http://schemas.microsoft.com/office/drawing/2016/5/14/chartex" xmlns:cx7="http://schemas.microsoft.com/office/drawing/2016/5/13/chartex" xmlns:cx6="http://schemas.microsoft.com/office/drawing/2016/5/12/chartex" xmlns:cx5="http://schemas.microsoft.com/office/drawing/2016/5/11/chartex" xmlns:cx4="http://schemas.microsoft.com/office/drawing/2016/5/10/chartex" xmlns:cx3="http://schemas.microsoft.com/office/drawing/2016/5/9/chartex" xmlns:cx2="http://schemas.microsoft.com/office/drawing/2015/10/21/chartex" xmlns:cx1="http://schemas.microsoft.com/office/drawing/2015/9/8/chartex" xmlns:cx="http://schemas.microsoft.com/office/drawing/2014/chartex" xmlns="" id="{00000000-0008-0000-0000-000007000000}"/>
                 </a:ext>
               </a:extLst>
             </wp:docPr>
@@ -2335,7 +2334,7 @@
                     <pic:cNvPr id="7" name="Рисунок 6">
                       <a:extLst>
                         <a:ext uri="{FF2B5EF4-FFF2-40B4-BE49-F238E27FC236}">
-                          <a16:creationId xmlns="" xmlns:cx="http://schemas.microsoft.com/office/drawing/2014/chartex" xmlns:cx1="http://schemas.microsoft.com/office/drawing/2015/9/8/chartex" xmlns:cx2="http://schemas.microsoft.com/office/drawing/2015/10/21/chartex" xmlns:cx3="http://schemas.microsoft.com/office/drawing/2016/5/9/chartex" xmlns:cx4="http://schemas.microsoft.com/office/drawing/2016/5/10/chartex" xmlns:cx5="http://schemas.microsoft.com/office/drawing/2016/5/11/chartex" xmlns:cx6="http://schemas.microsoft.com/office/drawing/2016/5/12/chartex" xmlns:cx7="http://schemas.microsoft.com/office/drawing/2016/5/13/chartex" xmlns:cx8="http://schemas.microsoft.com/office/drawing/2016/5/14/chartex" xmlns:aink="http://schemas.microsoft.com/office/drawing/2016/ink" xmlns:am3d="http://schemas.microsoft.com/office/drawing/2017/model3d" xmlns:o="urn:schemas-microsoft-com:office:office" xmlns:v="urn:schemas-microsoft-com:vml" xmlns:w10="urn:schemas-microsoft-com:office:word" xmlns:w="http://schemas.openxmlformats.org/wordprocessingml/2006/main" xmlns:w16cex="http://schemas.microsoft.com/office/word/2018/wordml/cex" xmlns:w16cid="http://schemas.microsoft.com/office/word/2016/wordml/cid" xmlns:w16="http://schemas.microsoft.com/office/word/2018/wordml" xmlns:w16sdtdh="http://schemas.microsoft.com/office/word/2020/wordml/sdtdatahash" xmlns:w16se="http://schemas.microsoft.com/office/word/2015/wordml/symex" xmlns:a16="http://schemas.microsoft.com/office/drawing/2014/main" xmlns:lc="http://schemas.openxmlformats.org/drawingml/2006/lockedCanvas" id="{00000000-0008-0000-0000-000007000000}"/>
+                          <a16:creationId xmlns:lc="http://schemas.openxmlformats.org/drawingml/2006/lockedCanvas" xmlns:a16="http://schemas.microsoft.com/office/drawing/2014/main" xmlns:w16se="http://schemas.microsoft.com/office/word/2015/wordml/symex" xmlns:w16sdtdh="http://schemas.microsoft.com/office/word/2020/wordml/sdtdatahash" xmlns:w16="http://schemas.microsoft.com/office/word/2018/wordml" xmlns:w16cid="http://schemas.microsoft.com/office/word/2016/wordml/cid" xmlns:w16cex="http://schemas.microsoft.com/office/word/2018/wordml/cex" xmlns:w="http://schemas.openxmlformats.org/wordprocessingml/2006/main" xmlns:w10="urn:schemas-microsoft-com:office:word" xmlns:v="urn:schemas-microsoft-com:vml" xmlns:o="urn:schemas-microsoft-com:office:office" xmlns:am3d="http://schemas.microsoft.com/office/drawing/2017/model3d" xmlns:aink="http://schemas.microsoft.com/office/drawing/2016/ink" xmlns:cx8="http://schemas.microsoft.com/office/drawing/2016/5/14/chartex" xmlns:cx7="http://schemas.microsoft.com/office/drawing/2016/5/13/chartex" xmlns:cx6="http://schemas.microsoft.com/office/drawing/2016/5/12/chartex" xmlns:cx5="http://schemas.microsoft.com/office/drawing/2016/5/11/chartex" xmlns:cx4="http://schemas.microsoft.com/office/drawing/2016/5/10/chartex" xmlns:cx3="http://schemas.microsoft.com/office/drawing/2016/5/9/chartex" xmlns:cx2="http://schemas.microsoft.com/office/drawing/2015/10/21/chartex" xmlns:cx1="http://schemas.microsoft.com/office/drawing/2015/9/8/chartex" xmlns:cx="http://schemas.microsoft.com/office/drawing/2014/chartex" xmlns="" id="{00000000-0008-0000-0000-000007000000}"/>
                         </a:ext>
                       </a:extLst>
                     </pic:cNvPr>
@@ -2368,7 +2367,6 @@
           </wp:inline>
         </w:drawing>
       </w:r>
-      <w:bookmarkEnd w:id="0"/>
     </w:p>
     <w:p>
       <w:pPr>
@@ -4581,7 +4579,18 @@
           <w:szCs w:val="24"/>
           <w:lang w:val="vi-VN"/>
         </w:rPr>
-        <w:t xml:space="preserve"> Giá trị độ lệch tâm vượt quá giá trị tối đa cho phép, tức là nền móng bị lật. Yêu cầu tăng kích thước móng</w:t>
+        <w:t xml:space="preserve"> Giá trị độ lệch tâm vượt quá giá trị tối đa cho phép, tức là </w:t>
+      </w:r>
+      <w:bookmarkStart w:id="0" w:name="_GoBack"/>
+      <w:bookmarkEnd w:id="0"/>
+      <w:r>
+        <w:rPr>
+          <w:rFonts w:ascii="Times New Roman" w:hAnsi="Times New Roman" w:cs="Times New Roman"/>
+          <w:sz w:val="24"/>
+          <w:szCs w:val="24"/>
+          <w:lang w:val="vi-VN"/>
+        </w:rPr>
+        <w:t>móng bị lật. Yêu cầu tăng kích thước móng</w:t>
       </w:r>
       <w:r>
         <w:rPr>

</xml_diff>